<commit_message>
Tenging á server + client komin. BinaryWriter og Reader virka ekki.
</commit_message>
<xml_diff>
--- a/dagbok.docx
+++ b/dagbok.docx
@@ -73,11 +73,13 @@
         <w:jc w:val="center"/>
         <w:rPr>
           <w:sz w:val="28"/>
-        </w:rPr>
-      </w:pPr>
-      <w:r>
-        <w:rPr>
-          <w:sz w:val="28"/>
+          <w:lang w:val="en-US"/>
+        </w:rPr>
+      </w:pPr>
+      <w:r>
+        <w:rPr>
+          <w:sz w:val="28"/>
+          <w:lang w:val="en-US"/>
         </w:rPr>
         <w:t>25.11.2016</w:t>
       </w:r>
@@ -87,11 +89,13 @@
         <w:jc w:val="center"/>
         <w:rPr>
           <w:sz w:val="24"/>
+          <w:lang w:val="en-US"/>
         </w:rPr>
       </w:pPr>
       <w:r>
         <w:rPr>
           <w:sz w:val="24"/>
+          <w:lang w:val="en-US"/>
         </w:rPr>
         <w:t>GUI komið á client og smá server kóði bættur við.</w:t>
       </w:r>
@@ -101,11 +105,13 @@
         <w:jc w:val="center"/>
         <w:rPr>
           <w:sz w:val="28"/>
-        </w:rPr>
-      </w:pPr>
-      <w:r>
-        <w:rPr>
-          <w:sz w:val="28"/>
+          <w:lang w:val="en-US"/>
+        </w:rPr>
+      </w:pPr>
+      <w:r>
+        <w:rPr>
+          <w:sz w:val="28"/>
+          <w:lang w:val="en-US"/>
         </w:rPr>
         <w:t>26.11.2016</w:t>
       </w:r>
@@ -115,32 +121,50 @@
         <w:jc w:val="center"/>
         <w:rPr>
           <w:sz w:val="24"/>
+          <w:lang w:val="en-US"/>
         </w:rPr>
       </w:pPr>
       <w:r>
         <w:rPr>
           <w:sz w:val="24"/>
+          <w:lang w:val="en-US"/>
         </w:rPr>
         <w:t>Komumst að því samkomulagi að gera ekkert í dag í verkefninu þar sem allir voru uppteknir við vinnu á öðrum verkefnum.</w:t>
+      </w:r>
+    </w:p>
+    <w:p>
+      <w:pPr>
+        <w:jc w:val="center"/>
+        <w:rPr>
+          <w:sz w:val="28"/>
+          <w:lang w:val="en-US"/>
+        </w:rPr>
+      </w:pPr>
+      <w:r>
+        <w:rPr>
+          <w:sz w:val="28"/>
+          <w:lang w:val="en-US"/>
+        </w:rPr>
+        <w:t>27.11.2016</w:t>
+      </w:r>
+    </w:p>
+    <w:p>
+      <w:pPr>
+        <w:jc w:val="center"/>
+        <w:rPr>
+          <w:sz w:val="24"/>
+          <w:lang w:val="en-US"/>
+        </w:rPr>
+      </w:pPr>
+      <w:r>
+        <w:rPr>
+          <w:sz w:val="24"/>
+          <w:lang w:val="en-US"/>
+        </w:rPr>
+        <w:t>Tenging á client og server komin, erum í smá vandræðum með BinaryWriter og BinaryReader, sem þýðir að við náum ekki að verify’a user sem þýðir að login’ið virkar ekki alveg . Þegar við lögum það getum við loksins farið að vinna í því að senda voice yfir á server.</w:t>
       </w:r>
       <w:bookmarkStart w:id="0" w:name="_GoBack"/>
       <w:bookmarkEnd w:id="0"/>
-    </w:p>
-    <w:p>
-      <w:pPr>
-        <w:jc w:val="center"/>
-        <w:rPr>
-          <w:sz w:val="24"/>
-        </w:rPr>
-      </w:pPr>
-    </w:p>
-    <w:p>
-      <w:pPr>
-        <w:jc w:val="center"/>
-        <w:rPr>
-          <w:sz w:val="24"/>
-        </w:rPr>
-      </w:pPr>
     </w:p>
     <w:sectPr>
       <w:pgSz w:w="12240" w:h="15840"/>

</xml_diff>

<commit_message>
Loksins bunir að laga login
</commit_message>
<xml_diff>
--- a/dagbok.docx
+++ b/dagbok.docx
@@ -162,6 +162,55 @@
           <w:lang w:val="en-US"/>
         </w:rPr>
         <w:t>Tenging á client og server komin, erum í smá vandræðum með BinaryWriter og BinaryReader, sem þýðir að við náum ekki að verify’a user sem þýðir að login’ið virkar ekki alveg . Þegar við lögum það getum við loksins farið að vinna í því að senda voice yfir á server.</w:t>
+      </w:r>
+    </w:p>
+    <w:p>
+      <w:pPr>
+        <w:jc w:val="center"/>
+        <w:rPr>
+          <w:sz w:val="28"/>
+          <w:lang w:val="en-US"/>
+        </w:rPr>
+      </w:pPr>
+      <w:r>
+        <w:rPr>
+          <w:sz w:val="28"/>
+          <w:lang w:val="en-US"/>
+        </w:rPr>
+        <w:t>29.11.2016/30.11.2016</w:t>
+      </w:r>
+    </w:p>
+    <w:p>
+      <w:pPr>
+        <w:jc w:val="center"/>
+        <w:rPr>
+          <w:sz w:val="24"/>
+        </w:rPr>
+      </w:pPr>
+      <w:r>
+        <w:rPr>
+          <w:sz w:val="24"/>
+          <w:lang w:val="en-US"/>
+        </w:rPr>
+        <w:t xml:space="preserve">Höfum ekki alveg verið nógu duglegir að skrifa í dagbókina, en erum varla búnir að gera annað en að laga villur seinustu 2 daga. </w:t>
+      </w:r>
+      <w:r>
+        <w:rPr>
+          <w:sz w:val="24"/>
+        </w:rPr>
+        <w:t>Erum loksins komnir m</w:t>
+      </w:r>
+      <w:r>
+        <w:rPr>
+          <w:sz w:val="24"/>
+        </w:rPr>
+        <w:t>eð almennilegt log</w:t>
+      </w:r>
+      <w:r>
+        <w:rPr>
+          <w:sz w:val="24"/>
+        </w:rPr>
+        <w:t>in sem virkar.</w:t>
       </w:r>
       <w:bookmarkStart w:id="0" w:name="_GoBack"/>
       <w:bookmarkEnd w:id="0"/>

</xml_diff>